<commit_message>
Finalize workshop instructions and scripts
</commit_message>
<xml_diff>
--- a/docs/Workshop-Instructions.docx
+++ b/docs/Workshop-Instructions.docx
@@ -885,6 +885,7 @@
       <w:r>
         <w:rPr>
           <w:rFonts w:ascii="Arial" w:hAnsi="Arial" w:cs="Arial"/>
+          <w:noProof/>
           <w:color w:val="424242"/>
         </w:rPr>
         <w:drawing>
@@ -1868,7 +1869,16 @@
           <w:sz w:val="26"/>
           <w:szCs w:val="26"/>
         </w:rPr>
-        <w:t xml:space="preserve"> we see no key/value pairs. </w:t>
+        <w:t xml:space="preserve"> we see no key/value pairs</w:t>
+      </w:r>
+      <w:r>
+        <w:rPr>
+          <w:rFonts w:ascii="Arial" w:hAnsi="Arial" w:cs="Arial"/>
+          <w:color w:val="424242"/>
+          <w:sz w:val="26"/>
+          <w:szCs w:val="26"/>
+        </w:rPr>
+        <w:t xml:space="preserve"> because we haven’t fetched any data yet.</w:t>
       </w:r>
       <w:r>
         <w:rPr>
@@ -3404,7 +3414,24 @@
           <w:szCs w:val="26"/>
         </w:rPr>
         <w:br/>
-        <w:t xml:space="preserve">Next, it looks for a file in the local </w:t>
+      </w:r>
+      <w:r>
+        <w:rPr>
+          <w:rFonts w:ascii="Arial" w:hAnsi="Arial" w:cs="Arial"/>
+          <w:color w:val="424242"/>
+          <w:sz w:val="26"/>
+          <w:szCs w:val="26"/>
+        </w:rPr>
+        <w:t>It also</w:t>
+      </w:r>
+      <w:r>
+        <w:rPr>
+          <w:rFonts w:ascii="Arial" w:hAnsi="Arial" w:cs="Arial"/>
+          <w:color w:val="424242"/>
+          <w:sz w:val="26"/>
+          <w:szCs w:val="26"/>
+        </w:rPr>
+        <w:t xml:space="preserve"> looks for a file in the local </w:t>
       </w:r>
       <w:r>
         <w:rPr>

</xml_diff>